<commit_message>
Added fillet (round corners, not DONE yet)
</commit_message>
<xml_diff>
--- a/WpfApp1/Concept.docx
+++ b/WpfApp1/Concept.docx
@@ -98,7 +98,7 @@
     </w:p>
     <w:p>
       <w:pPr>
-        <w:pStyle w:val="berschrift1"/>
+        <w:pStyle w:val="berschrift2"/>
         <w:rPr>
           <w:rFonts w:eastAsiaTheme="minorEastAsia"/>
           <w:lang w:val="en-US"/>
@@ -192,7 +192,7 @@
     </w:p>
     <w:p>
       <w:pPr>
-        <w:pStyle w:val="berschrift1"/>
+        <w:pStyle w:val="berschrift2"/>
         <w:rPr>
           <w:rFonts w:eastAsiaTheme="minorEastAsia"/>
           <w:lang w:val="en-US"/>
@@ -6124,7 +6124,7 @@
     </w:p>
     <w:p>
       <w:pPr>
-        <w:pStyle w:val="berschrift1"/>
+        <w:pStyle w:val="berschrift2"/>
         <w:rPr>
           <w:rFonts w:eastAsiaTheme="minorEastAsia"/>
           <w:lang w:val="en-US"/>
@@ -6183,6 +6183,71 @@
                     <a:xfrm>
                       <a:off x="0" y="0"/>
                       <a:ext cx="5731510" cy="3437255"/>
+                    </a:xfrm>
+                    <a:prstGeom prst="rect">
+                      <a:avLst/>
+                    </a:prstGeom>
+                  </pic:spPr>
+                </pic:pic>
+              </a:graphicData>
+            </a:graphic>
+          </wp:inline>
+        </w:drawing>
+      </w:r>
+    </w:p>
+    <w:p>
+      <w:pPr>
+        <w:rPr>
+          <w:rFonts w:eastAsiaTheme="minorEastAsia"/>
+          <w:lang w:val="en-US"/>
+        </w:rPr>
+      </w:pPr>
+      <w:r>
+        <w:rPr>
+          <w:rFonts w:eastAsiaTheme="minorEastAsia"/>
+          <w:lang w:val="en-US"/>
+        </w:rPr>
+        <w:t>Problem: Calculate circle adjoining crossing lines</w:t>
+      </w:r>
+    </w:p>
+    <w:p>
+      <w:pPr>
+        <w:rPr>
+          <w:rFonts w:eastAsiaTheme="minorEastAsia"/>
+          <w:lang w:val="en-US"/>
+        </w:rPr>
+      </w:pPr>
+      <w:r>
+        <w:rPr>
+          <w:rFonts w:eastAsiaTheme="minorEastAsia"/>
+          <w:lang w:val="en-US"/>
+        </w:rPr>
+        <w:lastRenderedPageBreak/>
+        <w:drawing>
+          <wp:inline distT="0" distB="0" distL="0" distR="0" wp14:anchorId="0B2F5DCA" wp14:editId="1DD15322">
+            <wp:extent cx="5731510" cy="3507105"/>
+            <wp:effectExtent l="0" t="0" r="2540" b="0"/>
+            <wp:docPr id="4" name="Grafik 4"/>
+            <wp:cNvGraphicFramePr>
+              <a:graphicFrameLocks xmlns:a="http://schemas.openxmlformats.org/drawingml/2006/main" noChangeAspect="1"/>
+            </wp:cNvGraphicFramePr>
+            <a:graphic xmlns:a="http://schemas.openxmlformats.org/drawingml/2006/main">
+              <a:graphicData uri="http://schemas.openxmlformats.org/drawingml/2006/picture">
+                <pic:pic xmlns:pic="http://schemas.openxmlformats.org/drawingml/2006/picture">
+                  <pic:nvPicPr>
+                    <pic:cNvPr id="1" name=""/>
+                    <pic:cNvPicPr/>
+                  </pic:nvPicPr>
+                  <pic:blipFill>
+                    <a:blip r:embed="rId7"/>
+                    <a:stretch>
+                      <a:fillRect/>
+                    </a:stretch>
+                  </pic:blipFill>
+                  <pic:spPr>
+                    <a:xfrm>
+                      <a:off x="0" y="0"/>
+                      <a:ext cx="5731510" cy="3507105"/>
                     </a:xfrm>
                     <a:prstGeom prst="rect">
                       <a:avLst/>

</xml_diff>

<commit_message>
add proper types for Fillet
</commit_message>
<xml_diff>
--- a/WpfApp1/Concept.docx
+++ b/WpfApp1/Concept.docx
@@ -6197,6 +6197,7 @@
     </w:p>
     <w:p>
       <w:pPr>
+        <w:pStyle w:val="berschrift2"/>
         <w:rPr>
           <w:rFonts w:eastAsiaTheme="minorEastAsia"/>
           <w:lang w:val="en-US"/>
@@ -6207,6 +6208,7 @@
           <w:rFonts w:eastAsiaTheme="minorEastAsia"/>
           <w:lang w:val="en-US"/>
         </w:rPr>
+        <w:lastRenderedPageBreak/>
         <w:t>Problem: Calculate circle adjoining crossing lines</w:t>
       </w:r>
     </w:p>
@@ -6220,13 +6222,13 @@
       <w:r>
         <w:rPr>
           <w:rFonts w:eastAsiaTheme="minorEastAsia"/>
+          <w:noProof/>
           <w:lang w:val="en-US"/>
         </w:rPr>
-        <w:lastRenderedPageBreak/>
         <w:drawing>
-          <wp:inline distT="0" distB="0" distL="0" distR="0" wp14:anchorId="0B2F5DCA" wp14:editId="1DD15322">
-            <wp:extent cx="5731510" cy="3507105"/>
-            <wp:effectExtent l="0" t="0" r="2540" b="0"/>
+          <wp:inline distT="0" distB="0" distL="0" distR="0" wp14:anchorId="0B2F5DCA" wp14:editId="58C02F02">
+            <wp:extent cx="3639400" cy="2226945"/>
+            <wp:effectExtent l="0" t="0" r="0" b="1905"/>
             <wp:docPr id="4" name="Grafik 4"/>
             <wp:cNvGraphicFramePr>
               <a:graphicFrameLocks xmlns:a="http://schemas.openxmlformats.org/drawingml/2006/main" noChangeAspect="1"/>
@@ -6247,11 +6249,89 @@
                   <pic:spPr>
                     <a:xfrm>
                       <a:off x="0" y="0"/>
-                      <a:ext cx="5731510" cy="3507105"/>
+                      <a:ext cx="3647922" cy="2232159"/>
                     </a:xfrm>
                     <a:prstGeom prst="rect">
                       <a:avLst/>
                     </a:prstGeom>
+                  </pic:spPr>
+                </pic:pic>
+              </a:graphicData>
+            </a:graphic>
+          </wp:inline>
+        </w:drawing>
+      </w:r>
+    </w:p>
+    <w:p>
+      <w:pPr>
+        <w:rPr>
+          <w:rFonts w:eastAsiaTheme="minorEastAsia"/>
+          <w:lang w:val="en-US"/>
+        </w:rPr>
+      </w:pPr>
+      <w:r>
+        <w:rPr>
+          <w:rFonts w:eastAsiaTheme="minorEastAsia"/>
+          <w:lang w:val="en-US"/>
+        </w:rPr>
+        <w:t>Problem: Calculate slope and y offset for a line segment</w:t>
+      </w:r>
+    </w:p>
+    <w:p>
+      <w:pPr>
+        <w:rPr>
+          <w:rFonts w:eastAsiaTheme="minorEastAsia"/>
+          <w:lang w:val="en-US"/>
+        </w:rPr>
+      </w:pPr>
+      <w:r>
+        <w:rPr>
+          <w:rFonts w:eastAsiaTheme="minorEastAsia"/>
+          <w:noProof/>
+          <w:lang w:val="en-US"/>
+        </w:rPr>
+        <w:drawing>
+          <wp:inline distT="0" distB="0" distL="0" distR="0" wp14:anchorId="52C93456" wp14:editId="3B6F2484">
+            <wp:extent cx="5727700" cy="2421255"/>
+            <wp:effectExtent l="0" t="0" r="6350" b="0"/>
+            <wp:docPr id="5" name="Grafik 5"/>
+            <wp:cNvGraphicFramePr>
+              <a:graphicFrameLocks xmlns:a="http://schemas.openxmlformats.org/drawingml/2006/main" noChangeAspect="1"/>
+            </wp:cNvGraphicFramePr>
+            <a:graphic xmlns:a="http://schemas.openxmlformats.org/drawingml/2006/main">
+              <a:graphicData uri="http://schemas.openxmlformats.org/drawingml/2006/picture">
+                <pic:pic xmlns:pic="http://schemas.openxmlformats.org/drawingml/2006/picture">
+                  <pic:nvPicPr>
+                    <pic:cNvPr id="0" name="Picture 1"/>
+                    <pic:cNvPicPr>
+                      <a:picLocks noChangeAspect="1" noChangeArrowheads="1"/>
+                    </pic:cNvPicPr>
+                  </pic:nvPicPr>
+                  <pic:blipFill>
+                    <a:blip r:embed="rId8">
+                      <a:extLst>
+                        <a:ext uri="{28A0092B-C50C-407E-A947-70E740481C1C}">
+                          <a14:useLocalDpi xmlns:a14="http://schemas.microsoft.com/office/drawing/2010/main" val="0"/>
+                        </a:ext>
+                      </a:extLst>
+                    </a:blip>
+                    <a:srcRect/>
+                    <a:stretch>
+                      <a:fillRect/>
+                    </a:stretch>
+                  </pic:blipFill>
+                  <pic:spPr bwMode="auto">
+                    <a:xfrm>
+                      <a:off x="0" y="0"/>
+                      <a:ext cx="5727700" cy="2421255"/>
+                    </a:xfrm>
+                    <a:prstGeom prst="rect">
+                      <a:avLst/>
+                    </a:prstGeom>
+                    <a:noFill/>
+                    <a:ln>
+                      <a:noFill/>
+                    </a:ln>
                   </pic:spPr>
                 </pic:pic>
               </a:graphicData>
@@ -6712,6 +6792,28 @@
       <w:szCs w:val="26"/>
     </w:rPr>
   </w:style>
+  <w:style w:type="paragraph" w:styleId="berschrift3">
+    <w:name w:val="heading 3"/>
+    <w:basedOn w:val="Standard"/>
+    <w:next w:val="Standard"/>
+    <w:link w:val="berschrift3Zchn"/>
+    <w:uiPriority w:val="9"/>
+    <w:unhideWhenUsed/>
+    <w:qFormat/>
+    <w:rsid w:val="006A7C28"/>
+    <w:pPr>
+      <w:keepNext/>
+      <w:keepLines/>
+      <w:spacing w:before="40" w:after="0"/>
+      <w:outlineLvl w:val="2"/>
+    </w:pPr>
+    <w:rPr>
+      <w:rFonts w:asciiTheme="majorHAnsi" w:eastAsiaTheme="majorEastAsia" w:hAnsiTheme="majorHAnsi" w:cstheme="majorBidi"/>
+      <w:color w:val="1F3763" w:themeColor="accent1" w:themeShade="7F"/>
+      <w:sz w:val="24"/>
+      <w:szCs w:val="24"/>
+    </w:rPr>
+  </w:style>
   <w:style w:type="character" w:default="1" w:styleId="Absatz-Standardschriftart">
     <w:name w:val="Default Paragraph Font"/>
     <w:uiPriority w:val="1"/>
@@ -6807,6 +6909,19 @@
       <w:kern w:val="28"/>
       <w:sz w:val="56"/>
       <w:szCs w:val="56"/>
+    </w:rPr>
+  </w:style>
+  <w:style w:type="character" w:customStyle="1" w:styleId="berschrift3Zchn">
+    <w:name w:val="Überschrift 3 Zchn"/>
+    <w:basedOn w:val="Absatz-Standardschriftart"/>
+    <w:link w:val="berschrift3"/>
+    <w:uiPriority w:val="9"/>
+    <w:rsid w:val="006A7C28"/>
+    <w:rPr>
+      <w:rFonts w:asciiTheme="majorHAnsi" w:eastAsiaTheme="majorEastAsia" w:hAnsiTheme="majorHAnsi" w:cstheme="majorBidi"/>
+      <w:color w:val="1F3763" w:themeColor="accent1" w:themeShade="7F"/>
+      <w:sz w:val="24"/>
+      <w:szCs w:val="24"/>
     </w:rPr>
   </w:style>
 </w:styles>

</xml_diff>